<commit_message>
second commit project report
</commit_message>
<xml_diff>
--- a/Guided_Capstone_Project_Report.docx
+++ b/Guided_Capstone_Project_Report.docx
@@ -102,95 +102,7 @@
           <w:sz w:val="16"/>
           <w:szCs w:val="16"/>
         </w:rPr>
-        <w:t xml:space="preserve">As part of the exploratory data analysis phase of this project, we first assessed some summary statistics of the numerical features.  </w:t>
-      </w:r>
-      <w:r>
-        <w:rPr>
-          <w:rFonts w:ascii="Tahoma" w:hAnsi="Tahoma" w:cs="Tahoma"/>
-          <w:sz w:val="16"/>
-          <w:szCs w:val="16"/>
-        </w:rPr>
-        <w:t xml:space="preserve">Many of the numerical features </w:t>
-      </w:r>
-      <w:r>
-        <w:rPr>
-          <w:rFonts w:ascii="Tahoma" w:hAnsi="Tahoma" w:cs="Tahoma"/>
-          <w:sz w:val="16"/>
-          <w:szCs w:val="16"/>
-        </w:rPr>
-        <w:t>were</w:t>
-      </w:r>
-      <w:r>
-        <w:rPr>
-          <w:rFonts w:ascii="Tahoma" w:hAnsi="Tahoma" w:cs="Tahoma"/>
-          <w:sz w:val="16"/>
-          <w:szCs w:val="16"/>
-        </w:rPr>
-        <w:t xml:space="preserve"> related to the number of chairs / lifts in the parks.  Beyond the number of chairs and lifts, there </w:t>
-      </w:r>
-      <w:r>
-        <w:rPr>
-          <w:rFonts w:ascii="Tahoma" w:hAnsi="Tahoma" w:cs="Tahoma"/>
-          <w:sz w:val="16"/>
-          <w:szCs w:val="16"/>
-        </w:rPr>
-        <w:t>were</w:t>
-      </w:r>
-      <w:r>
-        <w:rPr>
-          <w:rFonts w:ascii="Tahoma" w:hAnsi="Tahoma" w:cs="Tahoma"/>
-          <w:sz w:val="16"/>
-          <w:szCs w:val="16"/>
-        </w:rPr>
-        <w:t xml:space="preserve"> also numerical features related to the amenities offered by the resorts. These </w:t>
-      </w:r>
-      <w:r>
-        <w:rPr>
-          <w:rFonts w:ascii="Tahoma" w:hAnsi="Tahoma" w:cs="Tahoma"/>
-          <w:sz w:val="16"/>
-          <w:szCs w:val="16"/>
-        </w:rPr>
-        <w:t>include</w:t>
-      </w:r>
-      <w:r>
-        <w:rPr>
-          <w:rFonts w:ascii="Tahoma" w:hAnsi="Tahoma" w:cs="Tahoma"/>
-          <w:sz w:val="16"/>
-          <w:szCs w:val="16"/>
-        </w:rPr>
-        <w:t xml:space="preserve"> elevation, vertical drops, # of ski runs, skiable areas, night skiing </w:t>
-      </w:r>
-      <w:r>
-        <w:rPr>
-          <w:rFonts w:ascii="Tahoma" w:hAnsi="Tahoma" w:cs="Tahoma"/>
-          <w:sz w:val="16"/>
-          <w:szCs w:val="16"/>
-        </w:rPr>
-        <w:t>areas, and</w:t>
-      </w:r>
-      <w:r>
-        <w:rPr>
-          <w:rFonts w:ascii="Tahoma" w:hAnsi="Tahoma" w:cs="Tahoma"/>
-          <w:sz w:val="16"/>
-          <w:szCs w:val="16"/>
-        </w:rPr>
-        <w:t xml:space="preserve"> terrain parks.  There are also time related numerical features as well, such as # of days open in the prior year, number of years the resorts have been open and projected number of days the resort will be open.  Lastly, and most </w:t>
-      </w:r>
-      <w:r>
-        <w:rPr>
-          <w:rFonts w:ascii="Tahoma" w:hAnsi="Tahoma" w:cs="Tahoma"/>
-          <w:sz w:val="16"/>
-          <w:szCs w:val="16"/>
-        </w:rPr>
-        <w:t>importantly,</w:t>
-      </w:r>
-      <w:r>
-        <w:rPr>
-          <w:rFonts w:ascii="Tahoma" w:hAnsi="Tahoma" w:cs="Tahoma"/>
-          <w:sz w:val="16"/>
-          <w:szCs w:val="16"/>
-        </w:rPr>
-        <w:t xml:space="preserve"> we have the </w:t>
+        <w:t xml:space="preserve">As part of the exploratory data analysis phase of this project, we first assessed some summary statistics of the numerical features.  Many of the numerical features were related to the number of chairs / lifts in the parks.  Beyond the number of chairs and lifts, there were also numerical features related to the amenities offered by the resorts. These include elevation, vertical drops, # of ski runs, skiable areas, night skiing areas, and terrain parks.  There are also time related numerical features as well, such as # of days open in the prior year, number of years the resorts have been open and projected number of days the resort will be open.  Lastly, and most importantly, we have the </w:t>
       </w:r>
       <w:proofErr w:type="gramStart"/>
       <w:r>
@@ -208,15 +120,7 @@
           <w:sz w:val="16"/>
           <w:szCs w:val="16"/>
         </w:rPr>
-        <w:t xml:space="preserve"> weekend ticket pricing.</w:t>
-      </w:r>
-      <w:r>
-        <w:rPr>
-          <w:rFonts w:ascii="Tahoma" w:hAnsi="Tahoma" w:cs="Tahoma"/>
-          <w:sz w:val="16"/>
-          <w:szCs w:val="16"/>
-        </w:rPr>
-        <w:t xml:space="preserve">  Due to the sheer number of numerical features, we found it necessary to reduce the data using principal components analysis.  With a result showing that components 1 and 2 accounted for nearly 75% of the variance and the first 4 components 95% of the variance.</w:t>
+        <w:t xml:space="preserve"> weekend ticket pricing.  Due to the sheer number of numerical features, we found it necessary to reduce the data using principal components analysis.  With a result showing that components 1 and 2 accounted for nearly 75% of the variance and the first 4 components 95% of the variance.</w:t>
       </w:r>
     </w:p>
     <w:p>
@@ -297,15 +201,7 @@
           <w:sz w:val="16"/>
           <w:szCs w:val="16"/>
         </w:rPr>
-        <w:t xml:space="preserve">Next, </w:t>
-      </w:r>
-      <w:r>
-        <w:rPr>
-          <w:rFonts w:ascii="Tahoma" w:hAnsi="Tahoma" w:cs="Tahoma"/>
-          <w:sz w:val="16"/>
-          <w:szCs w:val="16"/>
-        </w:rPr>
-        <w:t xml:space="preserve"> we</w:t>
+        <w:t>Next,  we</w:t>
       </w:r>
       <w:proofErr w:type="gramEnd"/>
       <w:r>
@@ -465,16 +361,7 @@
           <w:sz w:val="16"/>
           <w:szCs w:val="16"/>
         </w:rPr>
-        <w:t xml:space="preserve"> expect to be off by around $19 if we used averages of known values to guess our ticket price.</w:t>
-      </w:r>
-      <w:r>
-        <w:rPr>
-          <w:rFonts w:ascii="Tahoma" w:hAnsi="Tahoma" w:cs="Tahoma"/>
-          <w:color w:val="000000"/>
-          <w:sz w:val="16"/>
-          <w:szCs w:val="16"/>
-        </w:rPr>
-        <w:t xml:space="preserve">  Next, we leveraged a linear regression model imputing missing values first with median values and then with mean values.  We found very little difference between the 2.  Both resulting in mean squared error of around $9.00.  Both would be a better price predictor than using the simple average ticket price, however there was a significant difference between our training sets and our test set, suggesting that we were overfitting.  </w:t>
+        <w:t xml:space="preserve"> expect to be off by around $19 if we used averages of known values to guess our ticket price.  Next, we leveraged a linear regression model imputing missing values first with median values and then with mean values.  We found very little difference between the 2.  Both resulting in mean squared error of around $9.00.  Both would be a better price predictor than using the simple average ticket price, however there was a significant difference between our training sets and our test set, suggesting that we were overfitting.  </w:t>
       </w:r>
       <w:proofErr w:type="gramStart"/>
       <w:r>
@@ -651,52 +538,7 @@
           <w:sz w:val="16"/>
           <w:szCs w:val="16"/>
         </w:rPr>
-        <w:t xml:space="preserve">We moved from a linear regression model to a random forest model. </w:t>
-      </w:r>
-      <w:r>
-        <w:rPr>
-          <w:rFonts w:ascii="Tahoma" w:hAnsi="Tahoma" w:cs="Tahoma"/>
-          <w:color w:val="000000"/>
-          <w:sz w:val="16"/>
-          <w:szCs w:val="16"/>
-        </w:rPr>
-        <w:t xml:space="preserve">We leveraged </w:t>
-      </w:r>
-      <w:r>
-        <w:rPr>
-          <w:rFonts w:ascii="Tahoma" w:hAnsi="Tahoma" w:cs="Tahoma"/>
-          <w:color w:val="000000"/>
-          <w:sz w:val="16"/>
-          <w:szCs w:val="16"/>
-        </w:rPr>
-        <w:t xml:space="preserve">the </w:t>
-      </w:r>
-      <w:r>
-        <w:rPr>
-          <w:rFonts w:ascii="Tahoma" w:hAnsi="Tahoma" w:cs="Tahoma"/>
-          <w:color w:val="000000"/>
-          <w:sz w:val="16"/>
-          <w:szCs w:val="16"/>
-        </w:rPr>
-        <w:t>preprocessing steps of imputing missing values using the mean &amp; median and scaling the data.  We found that imputing missing values was more successful than scaling and</w:t>
-      </w:r>
-      <w:r>
-        <w:rPr>
-          <w:rFonts w:ascii="Tahoma" w:hAnsi="Tahoma" w:cs="Tahoma"/>
-          <w:color w:val="000000"/>
-          <w:sz w:val="16"/>
-          <w:szCs w:val="16"/>
-        </w:rPr>
-        <w:t xml:space="preserve"> more specifically,</w:t>
-      </w:r>
-      <w:r>
-        <w:rPr>
-          <w:rFonts w:ascii="Tahoma" w:hAnsi="Tahoma" w:cs="Tahoma"/>
-          <w:color w:val="000000"/>
-          <w:sz w:val="16"/>
-          <w:szCs w:val="16"/>
-        </w:rPr>
-        <w:t xml:space="preserve"> imputing missing values with the mean.  The random forest model also provides us with a top four features list including </w:t>
+        <w:t xml:space="preserve">We moved from a linear regression model to a random forest model. We leveraged the preprocessing steps of imputing missing values using the mean &amp; median and scaling the data.  We found that imputing missing values was more successful than scaling and more specifically, imputing missing values with the mean.  The random forest model also provides us with a top four features list including </w:t>
       </w:r>
       <w:proofErr w:type="spellStart"/>
       <w:r>
@@ -716,25 +558,7 @@
           <w:sz w:val="16"/>
           <w:szCs w:val="16"/>
         </w:rPr>
-        <w:t>, Runs, Snow Making, and Vertical drop.</w:t>
-      </w:r>
-      <w:r>
-        <w:rPr>
-          <w:rFonts w:ascii="Tahoma" w:hAnsi="Tahoma" w:cs="Tahoma"/>
-          <w:color w:val="000000"/>
-          <w:sz w:val="16"/>
-          <w:szCs w:val="16"/>
-        </w:rPr>
-        <w:t xml:space="preserve"> </w:t>
-      </w:r>
-      <w:r>
-        <w:rPr>
-          <w:rFonts w:ascii="Tahoma" w:hAnsi="Tahoma" w:cs="Tahoma"/>
-          <w:color w:val="000000"/>
-          <w:sz w:val="16"/>
-          <w:szCs w:val="16"/>
-        </w:rPr>
-        <w:t xml:space="preserve">Lastly, we evaluated the mean absolute error for the linear </w:t>
+        <w:t xml:space="preserve">, Runs, Snow Making, and Vertical drop. Lastly, we evaluated the mean absolute error for the linear </w:t>
       </w:r>
       <w:r>
         <w:rPr>
@@ -744,52 +568,7 @@
           <w:szCs w:val="16"/>
         </w:rPr>
         <w:lastRenderedPageBreak/>
-        <w:t>regression model and that of the random forest model for our data.  We found that the random forest model produces the lower cross-validation mean absolute error of $9.53 vs $10.50 for the linear regression model.  Therefore</w:t>
-      </w:r>
-      <w:r>
-        <w:rPr>
-          <w:rFonts w:ascii="Tahoma" w:hAnsi="Tahoma" w:cs="Tahoma"/>
-          <w:color w:val="000000"/>
-          <w:sz w:val="16"/>
-          <w:szCs w:val="16"/>
-        </w:rPr>
-        <w:t>,</w:t>
-      </w:r>
-      <w:r>
-        <w:rPr>
-          <w:rFonts w:ascii="Tahoma" w:hAnsi="Tahoma" w:cs="Tahoma"/>
-          <w:color w:val="000000"/>
-          <w:sz w:val="16"/>
-          <w:szCs w:val="16"/>
-        </w:rPr>
-        <w:t xml:space="preserve"> I would propose moving forward using the random forest model.</w:t>
-      </w:r>
-      <w:r>
-        <w:rPr>
-          <w:rFonts w:ascii="Tahoma" w:hAnsi="Tahoma" w:cs="Tahoma"/>
-          <w:color w:val="000000"/>
-          <w:sz w:val="16"/>
-          <w:szCs w:val="16"/>
-        </w:rPr>
-        <w:t xml:space="preserve"> </w:t>
-      </w:r>
-      <w:r>
-        <w:rPr>
-          <w:rFonts w:ascii="Tahoma" w:hAnsi="Tahoma" w:cs="Tahoma"/>
-          <w:color w:val="000000"/>
-          <w:sz w:val="16"/>
-          <w:szCs w:val="16"/>
-        </w:rPr>
-        <w:t xml:space="preserve">  </w:t>
-      </w:r>
-      <w:r>
-        <w:rPr>
-          <w:rFonts w:ascii="Tahoma" w:hAnsi="Tahoma" w:cs="Tahoma"/>
-          <w:color w:val="000000"/>
-          <w:sz w:val="16"/>
-          <w:szCs w:val="16"/>
-        </w:rPr>
-        <w:t xml:space="preserve"> </w:t>
+        <w:t xml:space="preserve">regression model and that of the random forest model for our data.  We found that the random forest model produces the lower cross-validation mean absolute error of $9.53 vs $10.50 for the linear regression model.  Therefore, I would propose moving forward using the random forest model.    </w:t>
       </w:r>
     </w:p>
     <w:p>
@@ -806,31 +585,7 @@
           <w:sz w:val="16"/>
           <w:szCs w:val="16"/>
         </w:rPr>
-        <w:t xml:space="preserve">One of the </w:t>
-      </w:r>
-      <w:r>
-        <w:rPr>
-          <w:rFonts w:ascii="Tahoma" w:hAnsi="Tahoma" w:cs="Tahoma"/>
-          <w:sz w:val="16"/>
-          <w:szCs w:val="16"/>
-        </w:rPr>
-        <w:t>options proposed</w:t>
-      </w:r>
-      <w:r>
-        <w:rPr>
-          <w:rFonts w:ascii="Tahoma" w:hAnsi="Tahoma" w:cs="Tahoma"/>
-          <w:sz w:val="16"/>
-          <w:szCs w:val="16"/>
-        </w:rPr>
-        <w:t>, in addition to increasing prices, involved closing</w:t>
-      </w:r>
-      <w:r>
-        <w:rPr>
-          <w:rFonts w:ascii="Tahoma" w:hAnsi="Tahoma" w:cs="Tahoma"/>
-          <w:sz w:val="16"/>
-          <w:szCs w:val="16"/>
-        </w:rPr>
-        <w:t xml:space="preserve"> ski runs to reduce operating costs to offset the cost of the new lift.  I would propose treading cautiously here.  While closing a single run, is predicted to have no impact on ticket prices, anything more than that may result in a decline in ticket prices.</w:t>
+        <w:t>One of the options proposed, in addition to increasing prices, involved closing ski runs to reduce operating costs to offset the cost of the new lift.  I would propose treading cautiously here.  While closing a single run, is predicted to have no impact on ticket prices, anything more than that may result in a decline in ticket prices.</w:t>
       </w:r>
     </w:p>
     <w:p>
@@ -844,6 +599,7 @@
       <w:r>
         <w:rPr>
           <w:rFonts w:ascii="Tahoma" w:hAnsi="Tahoma" w:cs="Tahoma"/>
+          <w:noProof/>
           <w:sz w:val="16"/>
           <w:szCs w:val="16"/>
         </w:rPr>
@@ -1010,34 +766,7 @@
           <w:sz w:val="16"/>
           <w:szCs w:val="16"/>
         </w:rPr>
-        <w:t xml:space="preserve">We expect roughly 350,000 visitors per year, who on average, purchase </w:t>
-      </w:r>
-      <w:r>
-        <w:rPr>
-          <w:rFonts w:ascii="Tahoma" w:hAnsi="Tahoma" w:cs="Tahoma"/>
-          <w:color w:val="000000"/>
-          <w:sz w:val="16"/>
-          <w:szCs w:val="16"/>
-        </w:rPr>
-        <w:t>5-day</w:t>
-      </w:r>
-      <w:r>
-        <w:rPr>
-          <w:rFonts w:ascii="Tahoma" w:hAnsi="Tahoma" w:cs="Tahoma"/>
-          <w:color w:val="000000"/>
-          <w:sz w:val="16"/>
-          <w:szCs w:val="16"/>
-        </w:rPr>
-        <w:t xml:space="preserve"> tickets.  The operating costs of the new ski lift of $1,540,000 annually means we are incurring an additional $0.88 in cost per ticket.  This means that even if we modestly raise our prices to $85.48 (our predicted price less the mean absolute error of $10.39), we would more than cover the operating costs of the new lift</w:t>
-      </w:r>
-      <w:r>
-        <w:rPr>
-          <w:rFonts w:ascii="Tahoma" w:hAnsi="Tahoma" w:cs="Tahoma"/>
-          <w:color w:val="000000"/>
-          <w:sz w:val="16"/>
-          <w:szCs w:val="16"/>
-        </w:rPr>
-        <w:t xml:space="preserve">, while generating an </w:t>
+        <w:t xml:space="preserve">We expect roughly 350,000 visitors per year, who on average, purchase 5-day tickets.  The operating costs of the new ski lift of $1,540,000 annually means we are incurring an additional $0.88 in cost per ticket.  This means that even if we modestly raise our prices to $85.48 (our predicted price less the mean absolute error of $10.39), we would more than cover the operating costs of the new lift, while generating an </w:t>
       </w:r>
       <w:r>
         <w:rPr>
@@ -1100,14 +829,6 @@
           <w:szCs w:val="16"/>
         </w:rPr>
         <w:t>Lastly, the scope of our future work is to embed this pricing model within and Excel workbook for the financial and business analysts to use for what-if analysis in the future.</w:t>
-      </w:r>
-      <w:r>
-        <w:rPr>
-          <w:rFonts w:ascii="Tahoma" w:hAnsi="Tahoma" w:cs="Tahoma"/>
-          <w:sz w:val="16"/>
-          <w:szCs w:val="16"/>
-        </w:rPr>
-        <w:t>g</w:t>
       </w:r>
     </w:p>
     <w:sectPr>
@@ -1723,6 +1444,7 @@
   <w:style w:type="character" w:default="1" w:styleId="DefaultParagraphFont">
     <w:name w:val="Default Paragraph Font"/>
     <w:uiPriority w:val="1"/>
+    <w:semiHidden/>
     <w:unhideWhenUsed/>
   </w:style>
   <w:style w:type="table" w:default="1" w:styleId="TableNormal">

</xml_diff>